<commit_message>
All RDBMS Task uploaded
</commit_message>
<xml_diff>
--- a/RDBMS/RDBMS Task1 - University Task.docx
+++ b/RDBMS/RDBMS Task1 - University Task.docx
@@ -1,19 +1,2199 @@
 
 <file path=word/document.xml><?xml version="1.0" encoding="utf-8"?>
-<w:document xmlns:wpc="http://schemas.microsoft.com/office/word/2010/wordprocessingCanvas" xmlns:cx="http://schemas.microsoft.com/office/drawing/2014/chartex" xmlns:cx1="http://schemas.microsoft.com/office/drawing/2015/9/8/chartex" xmlns:cx2="http://schemas.microsoft.com/office/drawing/2015/10/21/chartex" xmlns:cx3="http://schemas.microsoft.com/office/drawing/2016/5/9/chartex" xmlns:cx4="http://schemas.microsoft.com/office/drawing/2016/5/10/chartex" xmlns:cx5="http://schemas.microsoft.com/office/drawing/2016/5/11/chartex" xmlns:cx6="http://schemas.microsoft.com/office/drawing/2016/5/12/chartex" xmlns:cx7="http://schemas.microsoft.com/office/drawing/2016/5/13/chartex" xmlns:cx8="http://schemas.microsoft.com/office/drawing/2016/5/14/chartex" xmlns:mc="http://schemas.openxmlformats.org/markup-compatibility/2006" xmlns:aink="http://schemas.microsoft.com/office/drawing/2016/ink" xmlns:am3d="http://schemas.microsoft.com/office/drawing/2017/model3d" xmlns:o="urn:schemas-microsoft-com:office:office" xmlns:oel="http://schemas.microsoft.com/office/2019/extlst" xmlns:r="http://schemas.openxmlformats.org/officeDocument/2006/relationships" xmlns:m="http://schemas.openxmlformats.org/officeDocument/2006/math" xmlns:v="urn:schemas-microsoft-com:vml" xmlns:wp14="http://schemas.microsoft.com/office/word/2010/wordprocessingDrawing" xmlns:wp="http://schemas.openxmlformats.org/drawingml/2006/wordprocessingDrawing" xmlns:w10="urn:schemas-microsoft-com:office:word" xmlns:w="http://schemas.openxmlformats.org/wordprocessingml/2006/main" xmlns:w14="http://schemas.microsoft.com/office/word/2010/wordml" xmlns:w15="http://schemas.microsoft.com/office/word/2012/wordml" xmlns:w16cex="http://schemas.microsoft.com/office/word/2018/wordml/cex" xmlns:w16cid="http://schemas.microsoft.com/office/word/2016/wordml/cid" xmlns:w16="http://schemas.microsoft.com/office/word/2018/wordml" xmlns:w16du="http://schemas.microsoft.com/office/word/2023/wordml/word16du" xmlns:w16sdtdh="http://schemas.microsoft.com/office/word/2020/wordml/sdtdatahash" xmlns:w16se="http://schemas.microsoft.com/office/word/2015/wordml/symex" xmlns:wpg="http://schemas.microsoft.com/office/word/2010/wordprocessingGroup" xmlns:wpi="http://schemas.microsoft.com/office/word/2010/wordprocessingInk" xmlns:wne="http://schemas.microsoft.com/office/word/2006/wordml" xmlns:wps="http://schemas.microsoft.com/office/word/2010/wordprocessingShape" mc:Ignorable="w14 w15 w16se w16cid w16 w16cex w16sdtdh w16du wp14">
+<w:document xmlns:wpc="http://schemas.microsoft.com/office/word/2010/wordprocessingCanvas" xmlns:cx="http://schemas.microsoft.com/office/drawing/2014/chartex" xmlns:cx1="http://schemas.microsoft.com/office/drawing/2015/9/8/chartex" xmlns:cx2="http://schemas.microsoft.com/office/drawing/2015/10/21/chartex" xmlns:cx3="http://schemas.microsoft.com/office/drawing/2016/5/9/chartex" xmlns:cx4="http://schemas.microsoft.com/office/drawing/2016/5/10/chartex" xmlns:cx5="http://schemas.microsoft.com/office/drawing/2016/5/11/chartex" xmlns:cx6="http://schemas.microsoft.com/office/drawing/2016/5/12/chartex" xmlns:cx7="http://schemas.microsoft.com/office/drawing/2016/5/13/chartex" xmlns:cx8="http://schemas.microsoft.com/office/drawing/2016/5/14/chartex" xmlns:mc="http://schemas.openxmlformats.org/markup-compatibility/2006" xmlns:aink="http://schemas.microsoft.com/office/drawing/2016/ink" xmlns:am3d="http://schemas.microsoft.com/office/drawing/2017/model3d" xmlns:o="urn:schemas-microsoft-com:office:office" xmlns:oel="http://schemas.microsoft.com/office/2019/extlst" xmlns:r="http://schemas.openxmlformats.org/officeDocument/2006/relationships" xmlns:m="http://schemas.openxmlformats.org/officeDocument/2006/math" xmlns:v="urn:schemas-microsoft-com:vml" xmlns:wp14="http://schemas.microsoft.com/office/word/2010/wordprocessingDrawing" xmlns:wp="http://schemas.openxmlformats.org/drawingml/2006/wordprocessingDrawing" xmlns:w10="urn:schemas-microsoft-com:office:word" xmlns:w="http://schemas.openxmlformats.org/wordprocessingml/2006/main" xmlns:w14="http://schemas.microsoft.com/office/word/2010/wordml" xmlns:w15="http://schemas.microsoft.com/office/word/2012/wordml" xmlns:w16cex="http://schemas.microsoft.com/office/word/2018/wordml/cex" xmlns:w16cid="http://schemas.microsoft.com/office/word/2016/wordml/cid" xmlns:w16="http://schemas.microsoft.com/office/word/2018/wordml" xmlns:w16du="http://schemas.microsoft.com/office/word/2023/wordml/word16du" xmlns:w16sdtdh="http://schemas.microsoft.com/office/word/2020/wordml/sdtdatahash" xmlns:w16sdtfl="http://schemas.microsoft.com/office/word/2024/wordml/sdtformatlock" xmlns:w16se="http://schemas.microsoft.com/office/word/2015/wordml/symex" xmlns:wpg="http://schemas.microsoft.com/office/word/2010/wordprocessingGroup" xmlns:wpi="http://schemas.microsoft.com/office/word/2010/wordprocessingInk" xmlns:wne="http://schemas.microsoft.com/office/word/2006/wordml" xmlns:wps="http://schemas.microsoft.com/office/word/2010/wordprocessingShape" mc:Ignorable="w14 w15 w16se w16cid w16 w16cex w16sdtdh w16sdtfl w16du wp14">
   <w:body>
     <w:p>
       <w:pPr>
         <w:rPr>
-          <w:lang w:val="en-US"/>
-        </w:rPr>
-      </w:pPr>
-      <w:r>
-        <w:rPr>
-          <w:lang w:val="en-US"/>
-        </w:rPr>
-        <w:t>Select * from table professor;</w:t>
-      </w:r>
+          <w:b/>
+          <w:bCs/>
+          <w:sz w:val="32"/>
+          <w:szCs w:val="40"/>
+          <w:lang w:val="en-US"/>
+        </w:rPr>
+      </w:pPr>
+      <w:r>
+        <w:rPr>
+          <w:b/>
+          <w:bCs/>
+          <w:sz w:val="32"/>
+          <w:szCs w:val="40"/>
+          <w:lang w:val="en-US"/>
+        </w:rPr>
+        <w:t>Task -1</w:t>
+      </w:r>
+      <w:r>
+        <w:rPr>
+          <w:b/>
+          <w:bCs/>
+          <w:sz w:val="32"/>
+          <w:szCs w:val="40"/>
+          <w:lang w:val="en-US"/>
+        </w:rPr>
+        <w:t xml:space="preserve"> : University Task</w:t>
+      </w:r>
+    </w:p>
+    <w:p>
+      <w:pPr>
+        <w:rPr>
+          <w:sz w:val="24"/>
+          <w:szCs w:val="32"/>
+          <w:lang w:val="en-US"/>
+        </w:rPr>
+      </w:pPr>
+      <w:r>
+        <w:rPr>
+          <w:sz w:val="24"/>
+          <w:szCs w:val="32"/>
+          <w:lang w:val="en-US"/>
+        </w:rPr>
+        <w:t>CREATE DATABASE University;</w:t>
+      </w:r>
+    </w:p>
+    <w:p>
+      <w:pPr>
+        <w:rPr>
+          <w:sz w:val="24"/>
+          <w:szCs w:val="32"/>
+          <w:lang w:val="en-US"/>
+        </w:rPr>
+      </w:pPr>
+      <w:r>
+        <w:rPr>
+          <w:sz w:val="24"/>
+          <w:szCs w:val="32"/>
+          <w:lang w:val="en-US"/>
+        </w:rPr>
+        <w:t>USE University;</w:t>
+      </w:r>
+    </w:p>
+    <w:p>
+      <w:pPr>
+        <w:rPr>
+          <w:b/>
+          <w:bCs/>
+          <w:sz w:val="24"/>
+          <w:szCs w:val="32"/>
+          <w:lang w:val="en-US"/>
+        </w:rPr>
+      </w:pPr>
+      <w:r>
+        <w:rPr>
+          <w:b/>
+          <w:bCs/>
+          <w:sz w:val="24"/>
+          <w:szCs w:val="32"/>
+          <w:lang w:val="en-US"/>
+        </w:rPr>
+        <w:t>Create Tables :</w:t>
+      </w:r>
+    </w:p>
+    <w:p>
+      <w:pPr>
+        <w:rPr>
+          <w:b/>
+          <w:bCs/>
+          <w:sz w:val="24"/>
+          <w:szCs w:val="32"/>
+          <w:lang w:val="en-US"/>
+        </w:rPr>
+      </w:pPr>
+      <w:r>
+        <w:rPr>
+          <w:b/>
+          <w:bCs/>
+          <w:sz w:val="24"/>
+          <w:szCs w:val="32"/>
+          <w:lang w:val="en-US"/>
+        </w:rPr>
+        <w:t>Departments Table-</w:t>
+      </w:r>
+    </w:p>
+    <w:p>
+      <w:pPr>
+        <w:rPr>
+          <w:sz w:val="24"/>
+          <w:szCs w:val="32"/>
+          <w:lang w:val="en-US"/>
+        </w:rPr>
+      </w:pPr>
+      <w:r>
+        <w:rPr>
+          <w:sz w:val="24"/>
+          <w:szCs w:val="32"/>
+          <w:lang w:val="en-US"/>
+        </w:rPr>
+        <w:t>CREATE TABLE Departments(department_id int PRIMARY KEY, department_name varchar(100));</w:t>
+      </w:r>
+    </w:p>
+    <w:p>
+      <w:pPr>
+        <w:rPr>
+          <w:b/>
+          <w:bCs/>
+          <w:sz w:val="24"/>
+          <w:szCs w:val="32"/>
+          <w:lang w:val="en-US"/>
+        </w:rPr>
+      </w:pPr>
+      <w:r>
+        <w:rPr>
+          <w:b/>
+          <w:bCs/>
+          <w:sz w:val="24"/>
+          <w:szCs w:val="32"/>
+          <w:lang w:val="en-US"/>
+        </w:rPr>
+        <w:t>Professors Table-</w:t>
+      </w:r>
+    </w:p>
+    <w:p>
+      <w:pPr>
+        <w:rPr>
+          <w:sz w:val="24"/>
+          <w:szCs w:val="32"/>
+          <w:lang w:val="en-US"/>
+        </w:rPr>
+      </w:pPr>
+      <w:r>
+        <w:rPr>
+          <w:sz w:val="24"/>
+          <w:szCs w:val="32"/>
+          <w:lang w:val="en-US"/>
+        </w:rPr>
+        <w:t>CREATE TABLE Professors(professor_id int PRIMARY KEY,first_name varchar(100),last_name varchar(100),email varchar(100),phone varchar(20));</w:t>
+      </w:r>
+    </w:p>
+    <w:p>
+      <w:pPr>
+        <w:rPr>
+          <w:b/>
+          <w:bCs/>
+          <w:sz w:val="24"/>
+          <w:szCs w:val="32"/>
+          <w:lang w:val="en-US"/>
+        </w:rPr>
+      </w:pPr>
+      <w:r>
+        <w:rPr>
+          <w:b/>
+          <w:bCs/>
+          <w:sz w:val="24"/>
+          <w:szCs w:val="32"/>
+          <w:lang w:val="en-US"/>
+        </w:rPr>
+        <w:t>Students Table-</w:t>
+      </w:r>
+    </w:p>
+    <w:p>
+      <w:pPr>
+        <w:rPr>
+          <w:sz w:val="24"/>
+          <w:szCs w:val="32"/>
+          <w:lang w:val="en-US"/>
+        </w:rPr>
+      </w:pPr>
+      <w:r>
+        <w:rPr>
+          <w:sz w:val="24"/>
+          <w:szCs w:val="32"/>
+          <w:lang w:val="en-US"/>
+        </w:rPr>
+        <w:t>CREATE TABLE Students(student_id int PRIMARY KEY,first_name varchar(100),last_name varchar(100),email varchar(100),phone varchar(20),date_of_birth date,enrollment_date date,department_id int,FOREIGN KEY (department_id) REFERENCES departments(department_id));</w:t>
+      </w:r>
+    </w:p>
+    <w:p>
+      <w:pPr>
+        <w:rPr>
+          <w:b/>
+          <w:bCs/>
+          <w:sz w:val="24"/>
+          <w:szCs w:val="32"/>
+          <w:lang w:val="en-US"/>
+        </w:rPr>
+      </w:pPr>
+      <w:r>
+        <w:rPr>
+          <w:b/>
+          <w:bCs/>
+          <w:sz w:val="24"/>
+          <w:szCs w:val="32"/>
+          <w:lang w:val="en-US"/>
+        </w:rPr>
+        <w:t>Courses Table-</w:t>
+      </w:r>
+    </w:p>
+    <w:p>
+      <w:pPr>
+        <w:rPr>
+          <w:sz w:val="24"/>
+          <w:szCs w:val="32"/>
+          <w:lang w:val="en-US"/>
+        </w:rPr>
+      </w:pPr>
+      <w:r>
+        <w:rPr>
+          <w:sz w:val="24"/>
+          <w:szCs w:val="32"/>
+          <w:lang w:val="en-US"/>
+        </w:rPr>
+        <w:t>CREATE TABLE Courses(course_id int PRIMARY KEY,course_name varchar(100),department_id int,professor_id int,credits int,FOREIGN KEY (department_id) REFERENCES departments(department_id),FOREIGN KEY (professor_id) REFERENCES professors(professor_id));</w:t>
+      </w:r>
+    </w:p>
+    <w:p>
+      <w:pPr>
+        <w:rPr>
+          <w:b/>
+          <w:bCs/>
+          <w:sz w:val="24"/>
+          <w:szCs w:val="32"/>
+          <w:lang w:val="en-US"/>
+        </w:rPr>
+      </w:pPr>
+      <w:r>
+        <w:rPr>
+          <w:b/>
+          <w:bCs/>
+          <w:sz w:val="24"/>
+          <w:szCs w:val="32"/>
+          <w:lang w:val="en-US"/>
+        </w:rPr>
+        <w:t>Enrollments Table-</w:t>
+      </w:r>
+    </w:p>
+    <w:p>
+      <w:pPr>
+        <w:rPr>
+          <w:sz w:val="24"/>
+          <w:szCs w:val="32"/>
+          <w:lang w:val="en-US"/>
+        </w:rPr>
+      </w:pPr>
+      <w:r>
+        <w:rPr>
+          <w:sz w:val="24"/>
+          <w:szCs w:val="32"/>
+          <w:lang w:val="en-US"/>
+        </w:rPr>
+        <w:t>CREATE TABLE Enrollments(enrollment_id int PRIMARY KEY,student_id int,course_id int,enrollment_date date,grade varchar(5),FOREIGN KEY (student_id) REFERENCES students(student_id),FOREIGN KEY (course_id) REFERENCES courses(course_id));</w:t>
+      </w:r>
+    </w:p>
+    <w:p>
+      <w:pPr>
+        <w:rPr>
+          <w:b/>
+          <w:bCs/>
+          <w:sz w:val="24"/>
+          <w:szCs w:val="32"/>
+          <w:lang w:val="en-US"/>
+        </w:rPr>
+      </w:pPr>
+      <w:r>
+        <w:rPr>
+          <w:b/>
+          <w:bCs/>
+          <w:sz w:val="24"/>
+          <w:szCs w:val="32"/>
+          <w:lang w:val="en-US"/>
+        </w:rPr>
+        <w:t>Insert Data in the Tables :</w:t>
+      </w:r>
+    </w:p>
+    <w:p>
+      <w:pPr>
+        <w:rPr>
+          <w:b/>
+          <w:bCs/>
+          <w:sz w:val="24"/>
+          <w:szCs w:val="32"/>
+          <w:lang w:val="en-US"/>
+        </w:rPr>
+      </w:pPr>
+      <w:r>
+        <w:rPr>
+          <w:b/>
+          <w:bCs/>
+          <w:sz w:val="24"/>
+          <w:szCs w:val="32"/>
+          <w:lang w:val="en-US"/>
+        </w:rPr>
+        <w:t>Departments Table –</w:t>
+      </w:r>
+    </w:p>
+    <w:p>
+      <w:pPr>
+        <w:rPr>
+          <w:sz w:val="24"/>
+          <w:szCs w:val="32"/>
+        </w:rPr>
+      </w:pPr>
+      <w:r>
+        <w:rPr>
+          <w:sz w:val="24"/>
+          <w:szCs w:val="32"/>
+        </w:rPr>
+        <w:t>INSERT INTO Departments (department_id, department_name) VALUES (1, 'Computer Science'), (2, 'Mechanical Engineering'), (3, 'Electronics and Communication'), (4, 'Civil Engineering'), (5, 'Business Administration');</w:t>
+      </w:r>
+    </w:p>
+    <w:p>
+      <w:pPr>
+        <w:rPr>
+          <w:b/>
+          <w:bCs/>
+          <w:sz w:val="24"/>
+          <w:szCs w:val="32"/>
+        </w:rPr>
+      </w:pPr>
+      <w:r>
+        <w:rPr>
+          <w:b/>
+          <w:bCs/>
+          <w:sz w:val="24"/>
+          <w:szCs w:val="32"/>
+        </w:rPr>
+        <w:t>Professors Table –</w:t>
+      </w:r>
+    </w:p>
+    <w:p>
+      <w:pPr>
+        <w:rPr>
+          <w:sz w:val="24"/>
+          <w:szCs w:val="32"/>
+        </w:rPr>
+      </w:pPr>
+      <w:r>
+        <w:rPr>
+          <w:sz w:val="24"/>
+          <w:szCs w:val="32"/>
+        </w:rPr>
+        <w:t xml:space="preserve">INSERT INTO Professors (professor_id, first_name, last_name, email, phone) VALUES (1, 'Ramesh', 'Kumar', 'ramesh.kumar@example.com', '9876543210'), (2, 'Anita', 'Sharma', 'anita.sharma@example.com', '8765432109'), (3, 'Vikram', 'Patel', 'vikram.patel@example.com', '7654321098'), (4, 'Suresh', 'Gupta', </w:t>
+      </w:r>
+      <w:r>
+        <w:rPr>
+          <w:sz w:val="24"/>
+          <w:szCs w:val="32"/>
+        </w:rPr>
+        <w:lastRenderedPageBreak/>
+        <w:t>'suresh.gupta@example.com', '6543210987'), (5, 'Neha', 'Verma', 'neha.verma@example.com', '5432109876');</w:t>
+      </w:r>
+    </w:p>
+    <w:p>
+      <w:pPr>
+        <w:rPr>
+          <w:b/>
+          <w:bCs/>
+          <w:sz w:val="24"/>
+          <w:szCs w:val="32"/>
+        </w:rPr>
+      </w:pPr>
+      <w:r>
+        <w:rPr>
+          <w:b/>
+          <w:bCs/>
+          <w:sz w:val="24"/>
+          <w:szCs w:val="32"/>
+        </w:rPr>
+        <w:t>Courses Table –</w:t>
+      </w:r>
+    </w:p>
+    <w:p>
+      <w:pPr>
+        <w:rPr>
+          <w:sz w:val="24"/>
+          <w:szCs w:val="32"/>
+        </w:rPr>
+      </w:pPr>
+      <w:r>
+        <w:rPr>
+          <w:sz w:val="24"/>
+          <w:szCs w:val="32"/>
+        </w:rPr>
+        <w:t>INSERT INTO Courses (course_id, course_name, department_id, professor_id, credits) VALUES (1, 'Database Systems', 1, 1, 4), (2, 'Data Structures', 1, 1, 4), (3, 'Thermodynamics', 2, 2, 3), (4, 'Microprocessors', 3, 3, 3), (5, 'Digital Signal Processing', 3, 3, 3), (6, 'Structural Analysis', 4, 4, 3), (7, 'Business Strategy', 5, 5, 3), (8, 'Marketing Management', 5, 5, 3), (9, 'Artificial Intelligence', 1, 1, 5), (10, 'Fluid Mechanics', 2, 2, 4);</w:t>
+      </w:r>
+    </w:p>
+    <w:p>
+      <w:pPr>
+        <w:rPr>
+          <w:b/>
+          <w:bCs/>
+          <w:sz w:val="24"/>
+          <w:szCs w:val="32"/>
+          <w:lang w:val="en-US"/>
+        </w:rPr>
+      </w:pPr>
+      <w:r>
+        <w:rPr>
+          <w:b/>
+          <w:bCs/>
+          <w:sz w:val="24"/>
+          <w:szCs w:val="32"/>
+          <w:lang w:val="en-US"/>
+        </w:rPr>
+        <w:t>Students Table –</w:t>
+      </w:r>
+    </w:p>
+    <w:p>
+      <w:pPr>
+        <w:rPr>
+          <w:sz w:val="24"/>
+          <w:szCs w:val="32"/>
+          <w:lang w:val="en-US"/>
+        </w:rPr>
+      </w:pPr>
+      <w:r>
+        <w:rPr>
+          <w:sz w:val="24"/>
+          <w:szCs w:val="32"/>
+        </w:rPr>
+        <w:t>INSERT INTO Students (student_id, first_name, last_name, email, phone, date_of_birth, enrollment_date, department_id) VALUES (11, 'Amit', 'Sharma', 'amit.sharma@example.com', '9998887776', '2002-05-14', '2020-08-15', 1), (12, 'Priya', 'Mehta', 'priya.mehta@example.com', '8887776665', '2001-07-22', '2019-07-15', 1), (13, 'Rahul', 'Singh', 'rahul.singh@example.com', '7776665554', '2000-12-01', '2018-08-15', 2), (14, 'Sneha', 'Reddy', 'sneha.reddy@example.com', '6665554443', '2003-03-18', '2021-08-15', 3), (15, 'Vikas', 'Gupta', 'vikas.gupta@example.com', '5554443332', '2002-10-10', '2020-08-15', 3), (16, 'Pooja', 'Nair', 'pooja.nair@example.com', '4443332221', '2001-01-25', '2019-07-15', 4), (17, 'Karan', 'Kapoor', 'karan.kapoor@example.com', '3332221110', '2000-11-05', '2018-08-15', 4), (18, 'Neha', 'Joshi', 'neha.joshi@example.com', '2221110009', '2003-06-30', '2021-08-15', 5), (19, 'Arjun', 'Pandey', 'arjun.pandey@example.com', '1110009998', '2002-04-04', '2020-08-15', 5), (20, 'Meera', 'Shah', 'meera.shah@example.com', '9998887777', '2001-09-15', '2019-07-15', 1);</w:t>
+      </w:r>
+    </w:p>
+    <w:p>
+      <w:pPr>
+        <w:rPr>
+          <w:b/>
+          <w:bCs/>
+          <w:sz w:val="24"/>
+          <w:szCs w:val="32"/>
+          <w:lang w:val="en-US"/>
+        </w:rPr>
+      </w:pPr>
+      <w:r>
+        <w:rPr>
+          <w:b/>
+          <w:bCs/>
+          <w:sz w:val="24"/>
+          <w:szCs w:val="32"/>
+          <w:lang w:val="en-US"/>
+        </w:rPr>
+        <w:t>Enrollments Table –</w:t>
+      </w:r>
+    </w:p>
+    <w:p>
+      <w:pPr>
+        <w:rPr>
+          <w:sz w:val="24"/>
+          <w:szCs w:val="32"/>
+        </w:rPr>
+      </w:pPr>
+      <w:r>
+        <w:rPr>
+          <w:sz w:val="24"/>
+          <w:szCs w:val="32"/>
+        </w:rPr>
+        <w:t>INSERT INTO Enrollments (enrollment_id, student_id, course_id, enrollment_date, grade) VALUES (1, 11, 1, '2020-08-15', 'A'), (2, 11, 2, '2020-08-15', 'B'), (3, 12, 3, '2019-07-15', 'A'), (4, 12, 4, '2019-07-15', 'B'), (5, 13, 5, '2018-08-15', 'C'), (6, 13, 6, '2018-08-15', 'A'), (7, 14, 7, '2021-08-15', 'B'), (8, 15, 8, '2020-08-15', 'A'), (9, 15, 9, '2020-08-15', 'B'), (10, 16, 10, '2019-07-15', 'C'),</w:t>
+      </w:r>
+    </w:p>
+    <w:p>
+      <w:pPr>
+        <w:rPr>
+          <w:sz w:val="24"/>
+          <w:szCs w:val="32"/>
+        </w:rPr>
+      </w:pPr>
+    </w:p>
+    <w:p>
+      <w:pPr>
+        <w:rPr>
+          <w:b/>
+          <w:bCs/>
+          <w:sz w:val="32"/>
+          <w:szCs w:val="40"/>
+        </w:rPr>
+      </w:pPr>
+      <w:r>
+        <w:rPr>
+          <w:b/>
+          <w:bCs/>
+          <w:sz w:val="32"/>
+          <w:szCs w:val="40"/>
+        </w:rPr>
+        <w:t>SQL</w:t>
+      </w:r>
+      <w:r>
+        <w:rPr>
+          <w:b/>
+          <w:bCs/>
+          <w:sz w:val="32"/>
+          <w:szCs w:val="40"/>
+        </w:rPr>
+        <w:t xml:space="preserve"> </w:t>
+      </w:r>
+      <w:r>
+        <w:rPr>
+          <w:b/>
+          <w:bCs/>
+          <w:sz w:val="32"/>
+          <w:szCs w:val="40"/>
+        </w:rPr>
+        <w:t>Queries for the Case Study</w:t>
+      </w:r>
+    </w:p>
+    <w:p>
+      <w:pPr>
+        <w:pStyle w:val="ListParagraph"/>
+        <w:numPr>
+          <w:ilvl w:val="0"/>
+          <w:numId w:val="1"/>
+        </w:numPr>
+        <w:rPr>
+          <w:b/>
+          <w:bCs/>
+          <w:sz w:val="24"/>
+          <w:szCs w:val="32"/>
+        </w:rPr>
+      </w:pPr>
+      <w:r>
+        <w:rPr>
+          <w:b/>
+          <w:bCs/>
+          <w:sz w:val="24"/>
+          <w:szCs w:val="32"/>
+        </w:rPr>
+        <w:t xml:space="preserve">Find the Total Number of Students in Each Department </w:t>
+      </w:r>
+    </w:p>
+    <w:p>
+      <w:pPr>
+        <w:pStyle w:val="ListParagraph"/>
+        <w:ind w:left="420"/>
+        <w:rPr>
+          <w:sz w:val="24"/>
+          <w:szCs w:val="32"/>
+        </w:rPr>
+      </w:pPr>
+      <w:r>
+        <w:rPr>
+          <w:sz w:val="24"/>
+          <w:szCs w:val="32"/>
+        </w:rPr>
+        <w:t>SELECT d.department_name,count(s.student_id) as total_students</w:t>
+      </w:r>
+    </w:p>
+    <w:p>
+      <w:pPr>
+        <w:pStyle w:val="ListParagraph"/>
+        <w:ind w:left="420"/>
+        <w:rPr>
+          <w:sz w:val="24"/>
+          <w:szCs w:val="32"/>
+        </w:rPr>
+      </w:pPr>
+      <w:r>
+        <w:rPr>
+          <w:sz w:val="24"/>
+          <w:szCs w:val="32"/>
+        </w:rPr>
+        <w:t xml:space="preserve">FROM students AS s </w:t>
+      </w:r>
+    </w:p>
+    <w:p>
+      <w:pPr>
+        <w:pStyle w:val="ListParagraph"/>
+        <w:ind w:left="420"/>
+        <w:rPr>
+          <w:sz w:val="24"/>
+          <w:szCs w:val="32"/>
+        </w:rPr>
+      </w:pPr>
+      <w:r>
+        <w:rPr>
+          <w:sz w:val="24"/>
+          <w:szCs w:val="32"/>
+        </w:rPr>
+        <w:t xml:space="preserve">JOIN departments </w:t>
+      </w:r>
+      <w:r>
+        <w:rPr>
+          <w:sz w:val="24"/>
+          <w:szCs w:val="32"/>
+        </w:rPr>
+        <w:t>AS</w:t>
+      </w:r>
+      <w:r>
+        <w:rPr>
+          <w:sz w:val="24"/>
+          <w:szCs w:val="32"/>
+        </w:rPr>
+        <w:t xml:space="preserve"> d </w:t>
+      </w:r>
+    </w:p>
+    <w:p>
+      <w:pPr>
+        <w:pStyle w:val="ListParagraph"/>
+        <w:ind w:left="420"/>
+        <w:rPr>
+          <w:sz w:val="24"/>
+          <w:szCs w:val="32"/>
+        </w:rPr>
+      </w:pPr>
+      <w:r>
+        <w:rPr>
+          <w:sz w:val="24"/>
+          <w:szCs w:val="32"/>
+        </w:rPr>
+        <w:t>ON</w:t>
+      </w:r>
+    </w:p>
+    <w:p>
+      <w:pPr>
+        <w:pStyle w:val="ListParagraph"/>
+        <w:ind w:left="420"/>
+        <w:rPr>
+          <w:sz w:val="24"/>
+          <w:szCs w:val="32"/>
+        </w:rPr>
+      </w:pPr>
+      <w:r>
+        <w:rPr>
+          <w:sz w:val="24"/>
+          <w:szCs w:val="32"/>
+        </w:rPr>
+        <w:t>s.department_id = d.department_id</w:t>
+      </w:r>
+    </w:p>
+    <w:p>
+      <w:pPr>
+        <w:pStyle w:val="ListParagraph"/>
+        <w:ind w:left="420"/>
+        <w:rPr>
+          <w:sz w:val="24"/>
+          <w:szCs w:val="32"/>
+        </w:rPr>
+      </w:pPr>
+      <w:r>
+        <w:rPr>
+          <w:sz w:val="24"/>
+          <w:szCs w:val="32"/>
+        </w:rPr>
+        <w:t xml:space="preserve">GROUP by </w:t>
+      </w:r>
+      <w:r>
+        <w:rPr>
+          <w:sz w:val="24"/>
+          <w:szCs w:val="32"/>
+        </w:rPr>
+        <w:t>d.</w:t>
+      </w:r>
+      <w:r>
+        <w:rPr>
+          <w:sz w:val="24"/>
+          <w:szCs w:val="32"/>
+        </w:rPr>
+        <w:t>department_name;</w:t>
+      </w:r>
+    </w:p>
+    <w:p>
+      <w:pPr>
+        <w:pStyle w:val="ListParagraph"/>
+        <w:ind w:left="420"/>
+        <w:rPr>
+          <w:sz w:val="24"/>
+          <w:szCs w:val="32"/>
+        </w:rPr>
+      </w:pPr>
+    </w:p>
+    <w:p>
+      <w:pPr>
+        <w:pStyle w:val="ListParagraph"/>
+        <w:ind w:left="420"/>
+        <w:rPr>
+          <w:sz w:val="24"/>
+          <w:szCs w:val="32"/>
+        </w:rPr>
+      </w:pPr>
+    </w:p>
+    <w:p>
+      <w:pPr>
+        <w:pStyle w:val="ListParagraph"/>
+        <w:numPr>
+          <w:ilvl w:val="0"/>
+          <w:numId w:val="1"/>
+        </w:numPr>
+        <w:rPr>
+          <w:b/>
+          <w:bCs/>
+          <w:sz w:val="24"/>
+          <w:szCs w:val="32"/>
+        </w:rPr>
+      </w:pPr>
+      <w:r>
+        <w:rPr>
+          <w:b/>
+          <w:bCs/>
+          <w:sz w:val="24"/>
+          <w:szCs w:val="32"/>
+        </w:rPr>
+        <w:lastRenderedPageBreak/>
+        <w:t xml:space="preserve">List All Courses Taught by a Specific Professor </w:t>
+      </w:r>
+    </w:p>
+    <w:p>
+      <w:pPr>
+        <w:pStyle w:val="ListParagraph"/>
+        <w:ind w:left="420"/>
+        <w:rPr>
+          <w:sz w:val="24"/>
+          <w:szCs w:val="32"/>
+        </w:rPr>
+      </w:pPr>
+      <w:r>
+        <w:rPr>
+          <w:sz w:val="24"/>
+          <w:szCs w:val="32"/>
+        </w:rPr>
+        <w:t xml:space="preserve">SELECT c.course_name </w:t>
+      </w:r>
+    </w:p>
+    <w:p>
+      <w:pPr>
+        <w:pStyle w:val="ListParagraph"/>
+        <w:ind w:left="420"/>
+        <w:rPr>
+          <w:sz w:val="24"/>
+          <w:szCs w:val="32"/>
+        </w:rPr>
+      </w:pPr>
+      <w:r>
+        <w:rPr>
+          <w:sz w:val="24"/>
+          <w:szCs w:val="32"/>
+        </w:rPr>
+        <w:t>FROM</w:t>
+      </w:r>
+      <w:r>
+        <w:rPr>
+          <w:sz w:val="24"/>
+          <w:szCs w:val="32"/>
+        </w:rPr>
+        <w:t xml:space="preserve"> courses AS c</w:t>
+      </w:r>
+    </w:p>
+    <w:p>
+      <w:pPr>
+        <w:pStyle w:val="ListParagraph"/>
+        <w:ind w:left="420"/>
+        <w:rPr>
+          <w:sz w:val="24"/>
+          <w:szCs w:val="32"/>
+        </w:rPr>
+      </w:pPr>
+      <w:r>
+        <w:rPr>
+          <w:sz w:val="24"/>
+          <w:szCs w:val="32"/>
+        </w:rPr>
+        <w:t>JOIN</w:t>
+      </w:r>
+      <w:r>
+        <w:rPr>
+          <w:sz w:val="24"/>
+          <w:szCs w:val="32"/>
+        </w:rPr>
+        <w:t xml:space="preserve"> </w:t>
+      </w:r>
+      <w:r>
+        <w:rPr>
+          <w:sz w:val="24"/>
+          <w:szCs w:val="32"/>
+        </w:rPr>
+        <w:t xml:space="preserve">professors AS p </w:t>
+      </w:r>
+    </w:p>
+    <w:p>
+      <w:pPr>
+        <w:pStyle w:val="ListParagraph"/>
+        <w:ind w:left="420"/>
+        <w:rPr>
+          <w:sz w:val="24"/>
+          <w:szCs w:val="32"/>
+        </w:rPr>
+      </w:pPr>
+      <w:r>
+        <w:rPr>
+          <w:sz w:val="24"/>
+          <w:szCs w:val="32"/>
+        </w:rPr>
+        <w:t>on c.professor_id = p.professor_id</w:t>
+      </w:r>
+    </w:p>
+    <w:p>
+      <w:pPr>
+        <w:pStyle w:val="ListParagraph"/>
+        <w:ind w:left="420"/>
+        <w:rPr>
+          <w:sz w:val="24"/>
+          <w:szCs w:val="32"/>
+        </w:rPr>
+      </w:pPr>
+      <w:r>
+        <w:rPr>
+          <w:sz w:val="24"/>
+          <w:szCs w:val="32"/>
+        </w:rPr>
+        <w:t>where p.first_name ="Ramesh" AND p.last_name ="Kumar";</w:t>
+      </w:r>
+    </w:p>
+    <w:p>
+      <w:pPr>
+        <w:pStyle w:val="ListParagraph"/>
+        <w:ind w:left="420"/>
+        <w:rPr>
+          <w:sz w:val="24"/>
+          <w:szCs w:val="32"/>
+        </w:rPr>
+      </w:pPr>
+    </w:p>
+    <w:p>
+      <w:pPr>
+        <w:pStyle w:val="ListParagraph"/>
+        <w:numPr>
+          <w:ilvl w:val="0"/>
+          <w:numId w:val="1"/>
+        </w:numPr>
+        <w:rPr>
+          <w:b/>
+          <w:bCs/>
+          <w:sz w:val="24"/>
+          <w:szCs w:val="32"/>
+        </w:rPr>
+      </w:pPr>
+      <w:r>
+        <w:rPr>
+          <w:b/>
+          <w:bCs/>
+          <w:sz w:val="24"/>
+          <w:szCs w:val="32"/>
+        </w:rPr>
+        <w:t xml:space="preserve">Find the Average Grade of Students in Each Course </w:t>
+      </w:r>
+    </w:p>
+    <w:p>
+      <w:pPr>
+        <w:pStyle w:val="ListParagraph"/>
+        <w:ind w:left="420"/>
+        <w:rPr>
+          <w:sz w:val="24"/>
+          <w:szCs w:val="32"/>
+        </w:rPr>
+      </w:pPr>
+      <w:r>
+        <w:rPr>
+          <w:sz w:val="24"/>
+          <w:szCs w:val="32"/>
+        </w:rPr>
+        <w:t>Select c.course_name , avg(CASE grade</w:t>
+      </w:r>
+    </w:p>
+    <w:p>
+      <w:pPr>
+        <w:pStyle w:val="ListParagraph"/>
+        <w:ind w:left="420"/>
+        <w:rPr>
+          <w:sz w:val="24"/>
+          <w:szCs w:val="32"/>
+        </w:rPr>
+      </w:pPr>
+      <w:r>
+        <w:rPr>
+          <w:sz w:val="24"/>
+          <w:szCs w:val="32"/>
+        </w:rPr>
+        <w:t xml:space="preserve">                         </w:t>
+      </w:r>
+      <w:r>
+        <w:rPr>
+          <w:sz w:val="24"/>
+          <w:szCs w:val="32"/>
+        </w:rPr>
+        <w:t xml:space="preserve">                        </w:t>
+      </w:r>
+      <w:r>
+        <w:rPr>
+          <w:sz w:val="24"/>
+          <w:szCs w:val="32"/>
+        </w:rPr>
+        <w:t xml:space="preserve"> WHEN 'A' </w:t>
+      </w:r>
+      <w:r>
+        <w:rPr>
+          <w:sz w:val="24"/>
+          <w:szCs w:val="32"/>
+        </w:rPr>
+        <w:t>THEN</w:t>
+      </w:r>
+      <w:r>
+        <w:rPr>
+          <w:sz w:val="24"/>
+          <w:szCs w:val="32"/>
+        </w:rPr>
+        <w:t xml:space="preserve"> 4</w:t>
+      </w:r>
+    </w:p>
+    <w:p>
+      <w:pPr>
+        <w:pStyle w:val="ListParagraph"/>
+        <w:ind w:left="420"/>
+        <w:rPr>
+          <w:sz w:val="24"/>
+          <w:szCs w:val="32"/>
+        </w:rPr>
+      </w:pPr>
+      <w:r>
+        <w:rPr>
+          <w:sz w:val="24"/>
+          <w:szCs w:val="32"/>
+        </w:rPr>
+        <w:t xml:space="preserve">                         </w:t>
+      </w:r>
+      <w:r>
+        <w:rPr>
+          <w:sz w:val="24"/>
+          <w:szCs w:val="32"/>
+        </w:rPr>
+        <w:t xml:space="preserve">                        </w:t>
+      </w:r>
+      <w:r>
+        <w:rPr>
+          <w:sz w:val="24"/>
+          <w:szCs w:val="32"/>
+        </w:rPr>
+        <w:t xml:space="preserve"> WHEN 'B' THEN 3</w:t>
+      </w:r>
+    </w:p>
+    <w:p>
+      <w:pPr>
+        <w:pStyle w:val="ListParagraph"/>
+        <w:ind w:left="420"/>
+        <w:rPr>
+          <w:sz w:val="24"/>
+          <w:szCs w:val="32"/>
+        </w:rPr>
+      </w:pPr>
+      <w:r>
+        <w:rPr>
+          <w:sz w:val="24"/>
+          <w:szCs w:val="32"/>
+        </w:rPr>
+        <w:t xml:space="preserve">                          </w:t>
+      </w:r>
+      <w:r>
+        <w:rPr>
+          <w:sz w:val="24"/>
+          <w:szCs w:val="32"/>
+        </w:rPr>
+        <w:t xml:space="preserve">                        </w:t>
+      </w:r>
+      <w:r>
+        <w:rPr>
+          <w:sz w:val="24"/>
+          <w:szCs w:val="32"/>
+        </w:rPr>
+        <w:t>WHEN 'C' THEN 2</w:t>
+      </w:r>
+    </w:p>
+    <w:p>
+      <w:pPr>
+        <w:pStyle w:val="ListParagraph"/>
+        <w:ind w:left="420"/>
+        <w:rPr>
+          <w:sz w:val="24"/>
+          <w:szCs w:val="32"/>
+        </w:rPr>
+      </w:pPr>
+      <w:r>
+        <w:rPr>
+          <w:sz w:val="24"/>
+          <w:szCs w:val="32"/>
+        </w:rPr>
+        <w:t xml:space="preserve">                          </w:t>
+      </w:r>
+      <w:r>
+        <w:rPr>
+          <w:sz w:val="24"/>
+          <w:szCs w:val="32"/>
+        </w:rPr>
+        <w:t xml:space="preserve">                        </w:t>
+      </w:r>
+      <w:r>
+        <w:rPr>
+          <w:sz w:val="24"/>
+          <w:szCs w:val="32"/>
+        </w:rPr>
+        <w:t>ELSE 0 END) as average_grade</w:t>
+      </w:r>
+    </w:p>
+    <w:p>
+      <w:pPr>
+        <w:pStyle w:val="ListParagraph"/>
+        <w:ind w:left="420"/>
+        <w:rPr>
+          <w:sz w:val="24"/>
+          <w:szCs w:val="32"/>
+        </w:rPr>
+      </w:pPr>
+      <w:r>
+        <w:rPr>
+          <w:sz w:val="24"/>
+          <w:szCs w:val="32"/>
+        </w:rPr>
+        <w:t xml:space="preserve">from courses as c </w:t>
+      </w:r>
+    </w:p>
+    <w:p>
+      <w:pPr>
+        <w:pStyle w:val="ListParagraph"/>
+        <w:ind w:left="420"/>
+        <w:rPr>
+          <w:sz w:val="24"/>
+          <w:szCs w:val="32"/>
+        </w:rPr>
+      </w:pPr>
+      <w:r>
+        <w:rPr>
+          <w:sz w:val="24"/>
+          <w:szCs w:val="32"/>
+        </w:rPr>
+        <w:t>JOIN</w:t>
+      </w:r>
+      <w:r>
+        <w:rPr>
+          <w:sz w:val="24"/>
+          <w:szCs w:val="32"/>
+        </w:rPr>
+        <w:t xml:space="preserve"> </w:t>
+      </w:r>
+      <w:r>
+        <w:rPr>
+          <w:sz w:val="24"/>
+          <w:szCs w:val="32"/>
+        </w:rPr>
+        <w:t xml:space="preserve">enrollments as e </w:t>
+      </w:r>
+    </w:p>
+    <w:p>
+      <w:pPr>
+        <w:pStyle w:val="ListParagraph"/>
+        <w:ind w:left="420"/>
+        <w:rPr>
+          <w:sz w:val="24"/>
+          <w:szCs w:val="32"/>
+        </w:rPr>
+      </w:pPr>
+      <w:r>
+        <w:rPr>
+          <w:sz w:val="24"/>
+          <w:szCs w:val="32"/>
+        </w:rPr>
+        <w:t>on c.course_id = e.course_i</w:t>
+      </w:r>
+      <w:r>
+        <w:rPr>
+          <w:sz w:val="24"/>
+          <w:szCs w:val="32"/>
+        </w:rPr>
+        <w:t>d</w:t>
+      </w:r>
+    </w:p>
+    <w:p>
+      <w:pPr>
+        <w:pStyle w:val="ListParagraph"/>
+        <w:ind w:left="420"/>
+        <w:rPr>
+          <w:sz w:val="24"/>
+          <w:szCs w:val="32"/>
+        </w:rPr>
+      </w:pPr>
+      <w:r>
+        <w:rPr>
+          <w:sz w:val="24"/>
+          <w:szCs w:val="32"/>
+        </w:rPr>
+        <w:t>GROUP by c.course_name;</w:t>
+      </w:r>
+    </w:p>
+    <w:p>
+      <w:pPr>
+        <w:pStyle w:val="ListParagraph"/>
+        <w:ind w:left="420"/>
+        <w:rPr>
+          <w:sz w:val="24"/>
+          <w:szCs w:val="32"/>
+        </w:rPr>
+      </w:pPr>
+    </w:p>
+    <w:p>
+      <w:pPr>
+        <w:pStyle w:val="ListParagraph"/>
+        <w:numPr>
+          <w:ilvl w:val="0"/>
+          <w:numId w:val="1"/>
+        </w:numPr>
+        <w:rPr>
+          <w:b/>
+          <w:bCs/>
+          <w:sz w:val="24"/>
+          <w:szCs w:val="32"/>
+        </w:rPr>
+      </w:pPr>
+      <w:r>
+        <w:rPr>
+          <w:b/>
+          <w:bCs/>
+          <w:sz w:val="24"/>
+          <w:szCs w:val="32"/>
+        </w:rPr>
+        <w:t xml:space="preserve">List All Students Who Have Not Enrolled in Any Courses </w:t>
+      </w:r>
+    </w:p>
+    <w:p>
+      <w:pPr>
+        <w:pStyle w:val="ListParagraph"/>
+        <w:ind w:left="420"/>
+        <w:rPr>
+          <w:sz w:val="24"/>
+          <w:szCs w:val="32"/>
+        </w:rPr>
+      </w:pPr>
+      <w:r>
+        <w:rPr>
+          <w:sz w:val="24"/>
+          <w:szCs w:val="32"/>
+        </w:rPr>
+        <w:t>SELECT first_name, last_name</w:t>
+      </w:r>
+    </w:p>
+    <w:p>
+      <w:pPr>
+        <w:pStyle w:val="ListParagraph"/>
+        <w:ind w:left="420"/>
+        <w:rPr>
+          <w:sz w:val="24"/>
+          <w:szCs w:val="32"/>
+        </w:rPr>
+      </w:pPr>
+      <w:r>
+        <w:rPr>
+          <w:sz w:val="24"/>
+          <w:szCs w:val="32"/>
+        </w:rPr>
+        <w:t xml:space="preserve"> FROM Students </w:t>
+      </w:r>
+    </w:p>
+    <w:p>
+      <w:pPr>
+        <w:pStyle w:val="ListParagraph"/>
+        <w:ind w:left="420"/>
+        <w:rPr>
+          <w:sz w:val="24"/>
+          <w:szCs w:val="32"/>
+        </w:rPr>
+      </w:pPr>
+      <w:r>
+        <w:rPr>
+          <w:sz w:val="24"/>
+          <w:szCs w:val="32"/>
+        </w:rPr>
+        <w:t>WHERE student_id NOT IN (SELECT student_id FROM Enrollments);</w:t>
+      </w:r>
+    </w:p>
+    <w:p>
+      <w:pPr>
+        <w:pStyle w:val="ListParagraph"/>
+        <w:ind w:left="420"/>
+        <w:rPr>
+          <w:b/>
+          <w:bCs/>
+          <w:sz w:val="24"/>
+          <w:szCs w:val="32"/>
+        </w:rPr>
+      </w:pPr>
+    </w:p>
+    <w:p>
+      <w:pPr>
+        <w:pStyle w:val="ListParagraph"/>
+        <w:numPr>
+          <w:ilvl w:val="0"/>
+          <w:numId w:val="1"/>
+        </w:numPr>
+        <w:rPr>
+          <w:b/>
+          <w:bCs/>
+          <w:sz w:val="24"/>
+          <w:szCs w:val="32"/>
+        </w:rPr>
+      </w:pPr>
+      <w:r>
+        <w:rPr>
+          <w:b/>
+          <w:bCs/>
+          <w:sz w:val="24"/>
+          <w:szCs w:val="32"/>
+        </w:rPr>
+        <w:t xml:space="preserve">Find the Number of Courses Offered by Each Department </w:t>
+      </w:r>
+    </w:p>
+    <w:p>
+      <w:pPr>
+        <w:pStyle w:val="ListParagraph"/>
+        <w:ind w:left="420"/>
+        <w:rPr>
+          <w:sz w:val="24"/>
+          <w:szCs w:val="32"/>
+        </w:rPr>
+      </w:pPr>
+      <w:r>
+        <w:rPr>
+          <w:sz w:val="24"/>
+          <w:szCs w:val="32"/>
+        </w:rPr>
+        <w:t>SELECT d.department_name,COUNT(c.course_id) as Total_courses</w:t>
+      </w:r>
+    </w:p>
+    <w:p>
+      <w:pPr>
+        <w:pStyle w:val="ListParagraph"/>
+        <w:ind w:left="420"/>
+        <w:rPr>
+          <w:sz w:val="24"/>
+          <w:szCs w:val="32"/>
+        </w:rPr>
+      </w:pPr>
+      <w:r>
+        <w:rPr>
+          <w:sz w:val="24"/>
+          <w:szCs w:val="32"/>
+        </w:rPr>
+        <w:t xml:space="preserve"> from departments as d </w:t>
+      </w:r>
+    </w:p>
+    <w:p>
+      <w:pPr>
+        <w:pStyle w:val="ListParagraph"/>
+        <w:ind w:left="420"/>
+        <w:rPr>
+          <w:sz w:val="24"/>
+          <w:szCs w:val="32"/>
+        </w:rPr>
+      </w:pPr>
+      <w:r>
+        <w:rPr>
+          <w:sz w:val="24"/>
+          <w:szCs w:val="32"/>
+        </w:rPr>
+        <w:t>JOIN</w:t>
+      </w:r>
+      <w:r>
+        <w:rPr>
+          <w:sz w:val="24"/>
+          <w:szCs w:val="32"/>
+        </w:rPr>
+        <w:t xml:space="preserve"> </w:t>
+      </w:r>
+      <w:r>
+        <w:rPr>
+          <w:sz w:val="24"/>
+          <w:szCs w:val="32"/>
+        </w:rPr>
+        <w:t>courses as c</w:t>
+      </w:r>
+    </w:p>
+    <w:p>
+      <w:pPr>
+        <w:pStyle w:val="ListParagraph"/>
+        <w:ind w:left="420"/>
+        <w:rPr>
+          <w:sz w:val="24"/>
+          <w:szCs w:val="32"/>
+        </w:rPr>
+      </w:pPr>
+      <w:r>
+        <w:rPr>
+          <w:sz w:val="24"/>
+          <w:szCs w:val="32"/>
+        </w:rPr>
+        <w:t>on d.department_id = c.department_id</w:t>
+      </w:r>
+    </w:p>
+    <w:p>
+      <w:pPr>
+        <w:pStyle w:val="ListParagraph"/>
+        <w:ind w:left="420"/>
+        <w:rPr>
+          <w:sz w:val="24"/>
+          <w:szCs w:val="32"/>
+        </w:rPr>
+      </w:pPr>
+      <w:r>
+        <w:rPr>
+          <w:sz w:val="24"/>
+          <w:szCs w:val="32"/>
+        </w:rPr>
+        <w:t>GROUP by d.department_name;</w:t>
+      </w:r>
+    </w:p>
+    <w:p>
+      <w:pPr>
+        <w:pStyle w:val="ListParagraph"/>
+        <w:ind w:left="420"/>
+        <w:rPr>
+          <w:sz w:val="24"/>
+          <w:szCs w:val="32"/>
+        </w:rPr>
+      </w:pPr>
+    </w:p>
+    <w:p>
+      <w:pPr>
+        <w:pStyle w:val="ListParagraph"/>
+        <w:numPr>
+          <w:ilvl w:val="0"/>
+          <w:numId w:val="1"/>
+        </w:numPr>
+        <w:rPr>
+          <w:b/>
+          <w:bCs/>
+          <w:sz w:val="24"/>
+          <w:szCs w:val="32"/>
+        </w:rPr>
+      </w:pPr>
+      <w:r>
+        <w:rPr>
+          <w:b/>
+          <w:bCs/>
+          <w:sz w:val="24"/>
+          <w:szCs w:val="32"/>
+        </w:rPr>
+        <w:t>List All Students Who Have Taken a Specific Course (e.g., 'Database Systems')</w:t>
+      </w:r>
+    </w:p>
+    <w:p>
+      <w:pPr>
+        <w:pStyle w:val="ListParagraph"/>
+        <w:ind w:left="420"/>
+        <w:rPr>
+          <w:sz w:val="24"/>
+          <w:szCs w:val="32"/>
+        </w:rPr>
+      </w:pPr>
+      <w:r>
+        <w:rPr>
+          <w:sz w:val="24"/>
+          <w:szCs w:val="32"/>
+        </w:rPr>
+        <w:t xml:space="preserve">SELECT s.first_name,s.last_name </w:t>
+      </w:r>
+    </w:p>
+    <w:p>
+      <w:pPr>
+        <w:pStyle w:val="ListParagraph"/>
+        <w:ind w:left="420"/>
+        <w:rPr>
+          <w:sz w:val="24"/>
+          <w:szCs w:val="32"/>
+        </w:rPr>
+      </w:pPr>
+      <w:r>
+        <w:rPr>
+          <w:sz w:val="24"/>
+          <w:szCs w:val="32"/>
+        </w:rPr>
+        <w:t>FROM</w:t>
+      </w:r>
+      <w:r>
+        <w:rPr>
+          <w:sz w:val="24"/>
+          <w:szCs w:val="32"/>
+        </w:rPr>
+        <w:t xml:space="preserve"> </w:t>
+      </w:r>
+      <w:r>
+        <w:rPr>
+          <w:sz w:val="24"/>
+          <w:szCs w:val="32"/>
+        </w:rPr>
+        <w:t xml:space="preserve"> </w:t>
+      </w:r>
+      <w:r>
+        <w:rPr>
+          <w:sz w:val="24"/>
+          <w:szCs w:val="32"/>
+        </w:rPr>
+        <w:t>students as s</w:t>
+      </w:r>
+    </w:p>
+    <w:p>
+      <w:pPr>
+        <w:pStyle w:val="ListParagraph"/>
+        <w:ind w:left="420"/>
+        <w:rPr>
+          <w:sz w:val="24"/>
+          <w:szCs w:val="32"/>
+        </w:rPr>
+      </w:pPr>
+      <w:r>
+        <w:rPr>
+          <w:sz w:val="24"/>
+          <w:szCs w:val="32"/>
+        </w:rPr>
+        <w:t>JOIN</w:t>
+      </w:r>
+      <w:r>
+        <w:rPr>
+          <w:sz w:val="24"/>
+          <w:szCs w:val="32"/>
+        </w:rPr>
+        <w:t xml:space="preserve">  </w:t>
+      </w:r>
+      <w:r>
+        <w:rPr>
+          <w:sz w:val="24"/>
+          <w:szCs w:val="32"/>
+        </w:rPr>
+        <w:t>enrollments as e</w:t>
+      </w:r>
+    </w:p>
+    <w:p>
+      <w:pPr>
+        <w:pStyle w:val="ListParagraph"/>
+        <w:ind w:left="420"/>
+        <w:rPr>
+          <w:sz w:val="24"/>
+          <w:szCs w:val="32"/>
+        </w:rPr>
+      </w:pPr>
+      <w:r>
+        <w:rPr>
+          <w:sz w:val="24"/>
+          <w:szCs w:val="32"/>
+        </w:rPr>
+        <w:t xml:space="preserve"> on s.student_id = e.student_id</w:t>
+      </w:r>
+    </w:p>
+    <w:p>
+      <w:pPr>
+        <w:pStyle w:val="ListParagraph"/>
+        <w:ind w:left="420"/>
+        <w:rPr>
+          <w:sz w:val="24"/>
+          <w:szCs w:val="32"/>
+        </w:rPr>
+      </w:pPr>
+      <w:r>
+        <w:rPr>
+          <w:sz w:val="24"/>
+          <w:szCs w:val="32"/>
+        </w:rPr>
+        <w:t>JOIN</w:t>
+      </w:r>
+      <w:r>
+        <w:rPr>
+          <w:sz w:val="24"/>
+          <w:szCs w:val="32"/>
+        </w:rPr>
+        <w:t xml:space="preserve"> </w:t>
+      </w:r>
+      <w:r>
+        <w:rPr>
+          <w:sz w:val="24"/>
+          <w:szCs w:val="32"/>
+        </w:rPr>
+        <w:t xml:space="preserve">courses as c </w:t>
+      </w:r>
+    </w:p>
+    <w:p>
+      <w:pPr>
+        <w:pStyle w:val="ListParagraph"/>
+        <w:ind w:left="420"/>
+        <w:rPr>
+          <w:sz w:val="24"/>
+          <w:szCs w:val="32"/>
+        </w:rPr>
+      </w:pPr>
+      <w:r>
+        <w:rPr>
+          <w:sz w:val="24"/>
+          <w:szCs w:val="32"/>
+        </w:rPr>
+        <w:t>on e.course_id = c.course_id</w:t>
+      </w:r>
+    </w:p>
+    <w:p>
+      <w:pPr>
+        <w:pStyle w:val="ListParagraph"/>
+        <w:ind w:left="420"/>
+        <w:rPr>
+          <w:sz w:val="24"/>
+          <w:szCs w:val="32"/>
+        </w:rPr>
+      </w:pPr>
+      <w:r>
+        <w:rPr>
+          <w:sz w:val="24"/>
+          <w:szCs w:val="32"/>
+        </w:rPr>
+        <w:t>WHERE c.course_name ='Data Structures';</w:t>
+      </w:r>
+    </w:p>
+    <w:p>
+      <w:pPr>
+        <w:pStyle w:val="ListParagraph"/>
+        <w:ind w:left="420"/>
+        <w:rPr>
+          <w:b/>
+          <w:bCs/>
+          <w:sz w:val="24"/>
+          <w:szCs w:val="32"/>
+        </w:rPr>
+      </w:pPr>
+    </w:p>
+    <w:p>
+      <w:pPr>
+        <w:pStyle w:val="ListParagraph"/>
+        <w:numPr>
+          <w:ilvl w:val="0"/>
+          <w:numId w:val="1"/>
+        </w:numPr>
+        <w:rPr>
+          <w:b/>
+          <w:bCs/>
+          <w:sz w:val="24"/>
+          <w:szCs w:val="32"/>
+        </w:rPr>
+      </w:pPr>
+      <w:r>
+        <w:rPr>
+          <w:b/>
+          <w:bCs/>
+          <w:sz w:val="24"/>
+          <w:szCs w:val="32"/>
+        </w:rPr>
+        <w:t xml:space="preserve">Find the Most Popular Course Based on Enrollment Numbers </w:t>
+      </w:r>
+    </w:p>
+    <w:p>
+      <w:pPr>
+        <w:pStyle w:val="ListParagraph"/>
+        <w:ind w:left="420"/>
+        <w:rPr>
+          <w:sz w:val="24"/>
+          <w:szCs w:val="32"/>
+        </w:rPr>
+      </w:pPr>
+      <w:r>
+        <w:rPr>
+          <w:sz w:val="24"/>
+          <w:szCs w:val="32"/>
+        </w:rPr>
+        <w:t>SELECT c.course_name,count(e.enrollment_id) as total_enrollments</w:t>
+      </w:r>
+    </w:p>
+    <w:p>
+      <w:pPr>
+        <w:pStyle w:val="ListParagraph"/>
+        <w:ind w:left="420"/>
+        <w:rPr>
+          <w:sz w:val="24"/>
+          <w:szCs w:val="32"/>
+        </w:rPr>
+      </w:pPr>
+      <w:r>
+        <w:rPr>
+          <w:sz w:val="24"/>
+          <w:szCs w:val="32"/>
+        </w:rPr>
+        <w:t>FROM courses as c</w:t>
+      </w:r>
+    </w:p>
+    <w:p>
+      <w:pPr>
+        <w:pStyle w:val="ListParagraph"/>
+        <w:ind w:left="420"/>
+        <w:rPr>
+          <w:sz w:val="24"/>
+          <w:szCs w:val="32"/>
+        </w:rPr>
+      </w:pPr>
+      <w:r>
+        <w:rPr>
+          <w:sz w:val="24"/>
+          <w:szCs w:val="32"/>
+        </w:rPr>
+        <w:t>JOIN</w:t>
+      </w:r>
+      <w:r>
+        <w:rPr>
+          <w:sz w:val="24"/>
+          <w:szCs w:val="32"/>
+        </w:rPr>
+        <w:t xml:space="preserve"> </w:t>
+      </w:r>
+      <w:r>
+        <w:rPr>
+          <w:sz w:val="24"/>
+          <w:szCs w:val="32"/>
+        </w:rPr>
+        <w:t xml:space="preserve">enrollments as e </w:t>
+      </w:r>
+    </w:p>
+    <w:p>
+      <w:pPr>
+        <w:pStyle w:val="ListParagraph"/>
+        <w:ind w:left="420"/>
+        <w:rPr>
+          <w:sz w:val="24"/>
+          <w:szCs w:val="32"/>
+        </w:rPr>
+      </w:pPr>
+      <w:r>
+        <w:rPr>
+          <w:sz w:val="24"/>
+          <w:szCs w:val="32"/>
+        </w:rPr>
+        <w:t>on c.course_id = e.enrollment_id</w:t>
+      </w:r>
+    </w:p>
+    <w:p>
+      <w:pPr>
+        <w:pStyle w:val="ListParagraph"/>
+        <w:ind w:left="420"/>
+        <w:rPr>
+          <w:sz w:val="24"/>
+          <w:szCs w:val="32"/>
+        </w:rPr>
+      </w:pPr>
+      <w:r>
+        <w:rPr>
+          <w:sz w:val="24"/>
+          <w:szCs w:val="32"/>
+        </w:rPr>
+        <w:lastRenderedPageBreak/>
+        <w:t>GROUP by c.course_name</w:t>
+      </w:r>
+    </w:p>
+    <w:p>
+      <w:pPr>
+        <w:pStyle w:val="ListParagraph"/>
+        <w:ind w:left="420"/>
+        <w:rPr>
+          <w:sz w:val="24"/>
+          <w:szCs w:val="32"/>
+        </w:rPr>
+      </w:pPr>
+      <w:r>
+        <w:rPr>
+          <w:sz w:val="24"/>
+          <w:szCs w:val="32"/>
+        </w:rPr>
+        <w:t>ORDER BY total_enrollments desc</w:t>
+      </w:r>
+    </w:p>
+    <w:p>
+      <w:pPr>
+        <w:pStyle w:val="ListParagraph"/>
+        <w:ind w:left="420"/>
+        <w:rPr>
+          <w:sz w:val="24"/>
+          <w:szCs w:val="32"/>
+        </w:rPr>
+      </w:pPr>
+      <w:r>
+        <w:rPr>
+          <w:sz w:val="24"/>
+          <w:szCs w:val="32"/>
+        </w:rPr>
+        <w:t>limit 1;</w:t>
+      </w:r>
+    </w:p>
+    <w:p>
+      <w:pPr>
+        <w:pStyle w:val="ListParagraph"/>
+        <w:ind w:left="420"/>
+        <w:rPr>
+          <w:b/>
+          <w:bCs/>
+          <w:sz w:val="24"/>
+          <w:szCs w:val="32"/>
+        </w:rPr>
+      </w:pPr>
+    </w:p>
+    <w:p>
+      <w:pPr>
+        <w:pStyle w:val="ListParagraph"/>
+        <w:numPr>
+          <w:ilvl w:val="0"/>
+          <w:numId w:val="1"/>
+        </w:numPr>
+        <w:rPr>
+          <w:b/>
+          <w:bCs/>
+          <w:sz w:val="24"/>
+          <w:szCs w:val="32"/>
+        </w:rPr>
+      </w:pPr>
+      <w:r>
+        <w:rPr>
+          <w:b/>
+          <w:bCs/>
+          <w:sz w:val="24"/>
+          <w:szCs w:val="32"/>
+        </w:rPr>
+        <w:t>Find the Average Number of Credits Per Student in a Department</w:t>
+      </w:r>
+    </w:p>
+    <w:p>
+      <w:pPr>
+        <w:pStyle w:val="ListParagraph"/>
+        <w:ind w:left="420"/>
+        <w:rPr>
+          <w:sz w:val="24"/>
+          <w:szCs w:val="32"/>
+        </w:rPr>
+      </w:pPr>
+      <w:r>
+        <w:rPr>
+          <w:sz w:val="24"/>
+          <w:szCs w:val="32"/>
+        </w:rPr>
+        <w:t>SELECT d.department_name,AVG(c.credits) AS avg_credits</w:t>
+      </w:r>
+    </w:p>
+    <w:p>
+      <w:pPr>
+        <w:pStyle w:val="ListParagraph"/>
+        <w:ind w:left="420"/>
+        <w:rPr>
+          <w:sz w:val="24"/>
+          <w:szCs w:val="32"/>
+        </w:rPr>
+      </w:pPr>
+      <w:r>
+        <w:rPr>
+          <w:sz w:val="24"/>
+          <w:szCs w:val="32"/>
+        </w:rPr>
+        <w:t xml:space="preserve">from students as s </w:t>
+      </w:r>
+    </w:p>
+    <w:p>
+      <w:pPr>
+        <w:pStyle w:val="ListParagraph"/>
+        <w:ind w:left="420"/>
+        <w:rPr>
+          <w:sz w:val="24"/>
+          <w:szCs w:val="32"/>
+        </w:rPr>
+      </w:pPr>
+      <w:r>
+        <w:rPr>
+          <w:sz w:val="24"/>
+          <w:szCs w:val="32"/>
+        </w:rPr>
+        <w:t xml:space="preserve">JOIN </w:t>
+      </w:r>
+      <w:r>
+        <w:rPr>
+          <w:sz w:val="24"/>
+          <w:szCs w:val="32"/>
+        </w:rPr>
+        <w:t xml:space="preserve"> enrollments as e </w:t>
+      </w:r>
+    </w:p>
+    <w:p>
+      <w:pPr>
+        <w:pStyle w:val="ListParagraph"/>
+        <w:ind w:left="420"/>
+        <w:rPr>
+          <w:sz w:val="24"/>
+          <w:szCs w:val="32"/>
+        </w:rPr>
+      </w:pPr>
+      <w:r>
+        <w:rPr>
+          <w:sz w:val="24"/>
+          <w:szCs w:val="32"/>
+        </w:rPr>
+        <w:t>on s.student_id = e.student_id</w:t>
+      </w:r>
+    </w:p>
+    <w:p>
+      <w:pPr>
+        <w:pStyle w:val="ListParagraph"/>
+        <w:ind w:left="420"/>
+        <w:rPr>
+          <w:sz w:val="24"/>
+          <w:szCs w:val="32"/>
+        </w:rPr>
+      </w:pPr>
+      <w:r>
+        <w:rPr>
+          <w:sz w:val="24"/>
+          <w:szCs w:val="32"/>
+        </w:rPr>
+        <w:t>JOIN</w:t>
+      </w:r>
+      <w:r>
+        <w:rPr>
+          <w:sz w:val="24"/>
+          <w:szCs w:val="32"/>
+        </w:rPr>
+        <w:t xml:space="preserve"> </w:t>
+      </w:r>
+      <w:r>
+        <w:rPr>
+          <w:sz w:val="24"/>
+          <w:szCs w:val="32"/>
+        </w:rPr>
+        <w:t xml:space="preserve">courses as c </w:t>
+      </w:r>
+    </w:p>
+    <w:p>
+      <w:pPr>
+        <w:pStyle w:val="ListParagraph"/>
+        <w:ind w:left="420"/>
+        <w:rPr>
+          <w:sz w:val="24"/>
+          <w:szCs w:val="32"/>
+        </w:rPr>
+      </w:pPr>
+      <w:r>
+        <w:rPr>
+          <w:sz w:val="24"/>
+          <w:szCs w:val="32"/>
+        </w:rPr>
+        <w:t>on e.course_id = c.course_id</w:t>
+      </w:r>
+    </w:p>
+    <w:p>
+      <w:pPr>
+        <w:pStyle w:val="ListParagraph"/>
+        <w:ind w:left="420"/>
+        <w:rPr>
+          <w:sz w:val="24"/>
+          <w:szCs w:val="32"/>
+        </w:rPr>
+      </w:pPr>
+      <w:r>
+        <w:rPr>
+          <w:sz w:val="24"/>
+          <w:szCs w:val="32"/>
+        </w:rPr>
+        <w:t>JOIN</w:t>
+      </w:r>
+      <w:r>
+        <w:rPr>
+          <w:sz w:val="24"/>
+          <w:szCs w:val="32"/>
+        </w:rPr>
+        <w:t xml:space="preserve"> </w:t>
+      </w:r>
+      <w:r>
+        <w:rPr>
+          <w:sz w:val="24"/>
+          <w:szCs w:val="32"/>
+        </w:rPr>
+        <w:t xml:space="preserve">departments as d </w:t>
+      </w:r>
+    </w:p>
+    <w:p>
+      <w:pPr>
+        <w:pStyle w:val="ListParagraph"/>
+        <w:ind w:left="420"/>
+        <w:rPr>
+          <w:sz w:val="24"/>
+          <w:szCs w:val="32"/>
+        </w:rPr>
+      </w:pPr>
+      <w:r>
+        <w:rPr>
+          <w:sz w:val="24"/>
+          <w:szCs w:val="32"/>
+        </w:rPr>
+        <w:t>on c.department_id = d.department_id</w:t>
+      </w:r>
+    </w:p>
+    <w:p>
+      <w:pPr>
+        <w:pStyle w:val="ListParagraph"/>
+        <w:ind w:left="420"/>
+        <w:rPr>
+          <w:b/>
+          <w:bCs/>
+          <w:sz w:val="24"/>
+          <w:szCs w:val="32"/>
+        </w:rPr>
+      </w:pPr>
+      <w:r>
+        <w:rPr>
+          <w:sz w:val="24"/>
+          <w:szCs w:val="32"/>
+        </w:rPr>
+        <w:t>GROUP by d.department_name;</w:t>
+      </w:r>
+    </w:p>
+    <w:p>
+      <w:pPr>
+        <w:pStyle w:val="ListParagraph"/>
+        <w:numPr>
+          <w:ilvl w:val="0"/>
+          <w:numId w:val="1"/>
+        </w:numPr>
+        <w:rPr>
+          <w:b/>
+          <w:bCs/>
+          <w:sz w:val="24"/>
+          <w:szCs w:val="32"/>
+        </w:rPr>
+      </w:pPr>
+      <w:r>
+        <w:rPr>
+          <w:b/>
+          <w:bCs/>
+          <w:sz w:val="24"/>
+          <w:szCs w:val="32"/>
+        </w:rPr>
+        <w:t>List All Professors Who Teach in More Than One Department</w:t>
+      </w:r>
+    </w:p>
+    <w:p>
+      <w:pPr>
+        <w:pStyle w:val="ListParagraph"/>
+        <w:ind w:left="420"/>
+        <w:rPr>
+          <w:sz w:val="24"/>
+          <w:szCs w:val="32"/>
+        </w:rPr>
+      </w:pPr>
+      <w:r>
+        <w:rPr>
+          <w:sz w:val="24"/>
+          <w:szCs w:val="32"/>
+        </w:rPr>
+        <w:t xml:space="preserve">SELECT p.first_name,p.last_name from professors as p </w:t>
+      </w:r>
+    </w:p>
+    <w:p>
+      <w:pPr>
+        <w:pStyle w:val="ListParagraph"/>
+        <w:ind w:left="420"/>
+        <w:rPr>
+          <w:sz w:val="24"/>
+          <w:szCs w:val="32"/>
+        </w:rPr>
+      </w:pPr>
+      <w:r>
+        <w:rPr>
+          <w:sz w:val="24"/>
+          <w:szCs w:val="32"/>
+        </w:rPr>
+        <w:t xml:space="preserve">JOIN courses as c </w:t>
+      </w:r>
+    </w:p>
+    <w:p>
+      <w:pPr>
+        <w:pStyle w:val="ListParagraph"/>
+        <w:ind w:left="420"/>
+        <w:rPr>
+          <w:sz w:val="24"/>
+          <w:szCs w:val="32"/>
+        </w:rPr>
+      </w:pPr>
+      <w:r>
+        <w:rPr>
+          <w:sz w:val="24"/>
+          <w:szCs w:val="32"/>
+        </w:rPr>
+        <w:t>on p.professor_id = c.professor_id</w:t>
+      </w:r>
+    </w:p>
+    <w:p>
+      <w:pPr>
+        <w:pStyle w:val="ListParagraph"/>
+        <w:ind w:left="420"/>
+        <w:rPr>
+          <w:sz w:val="24"/>
+          <w:szCs w:val="32"/>
+        </w:rPr>
+      </w:pPr>
+      <w:r>
+        <w:rPr>
+          <w:sz w:val="24"/>
+          <w:szCs w:val="32"/>
+        </w:rPr>
+        <w:t xml:space="preserve">GROUP by p.professor_id </w:t>
+      </w:r>
+    </w:p>
+    <w:p>
+      <w:pPr>
+        <w:pStyle w:val="ListParagraph"/>
+        <w:ind w:left="420"/>
+        <w:rPr>
+          <w:sz w:val="24"/>
+          <w:szCs w:val="32"/>
+        </w:rPr>
+      </w:pPr>
+      <w:r>
+        <w:rPr>
+          <w:sz w:val="24"/>
+          <w:szCs w:val="32"/>
+        </w:rPr>
+        <w:t>HAVING COUNT(DISTINCT c.department_id)&gt;1;</w:t>
+      </w:r>
+    </w:p>
+    <w:p>
+      <w:pPr>
+        <w:pStyle w:val="ListParagraph"/>
+        <w:ind w:left="420"/>
+        <w:rPr>
+          <w:sz w:val="24"/>
+          <w:szCs w:val="32"/>
+        </w:rPr>
+      </w:pPr>
+    </w:p>
+    <w:p>
+      <w:pPr>
+        <w:pStyle w:val="ListParagraph"/>
+        <w:numPr>
+          <w:ilvl w:val="0"/>
+          <w:numId w:val="1"/>
+        </w:numPr>
+        <w:rPr>
+          <w:b/>
+          <w:bCs/>
+          <w:sz w:val="24"/>
+          <w:szCs w:val="32"/>
+        </w:rPr>
+      </w:pPr>
+      <w:r>
+        <w:rPr>
+          <w:b/>
+          <w:bCs/>
+          <w:sz w:val="24"/>
+          <w:szCs w:val="32"/>
+        </w:rPr>
+        <w:t>Get the Highest and Lowest Grade in a Specific Course (e.g., 'Operating Systems'</w:t>
+      </w:r>
+      <w:r>
+        <w:rPr>
+          <w:b/>
+          <w:bCs/>
+          <w:sz w:val="24"/>
+          <w:szCs w:val="32"/>
+        </w:rPr>
+        <w:t>)</w:t>
+      </w:r>
+    </w:p>
+    <w:p>
+      <w:pPr>
+        <w:pStyle w:val="ListParagraph"/>
+        <w:ind w:left="420"/>
+        <w:rPr>
+          <w:sz w:val="24"/>
+          <w:szCs w:val="32"/>
+        </w:rPr>
+      </w:pPr>
+      <w:r>
+        <w:rPr>
+          <w:sz w:val="24"/>
+          <w:szCs w:val="32"/>
+        </w:rPr>
+        <w:t xml:space="preserve">SELECT MAX(e.grade) as highest_grade , </w:t>
+      </w:r>
+    </w:p>
+    <w:p>
+      <w:pPr>
+        <w:pStyle w:val="ListParagraph"/>
+        <w:ind w:left="420"/>
+        <w:rPr>
+          <w:sz w:val="24"/>
+          <w:szCs w:val="32"/>
+        </w:rPr>
+      </w:pPr>
+      <w:r>
+        <w:rPr>
+          <w:sz w:val="24"/>
+          <w:szCs w:val="32"/>
+        </w:rPr>
+        <w:t xml:space="preserve">MIN(e.grade) as lowest_grade </w:t>
+      </w:r>
+    </w:p>
+    <w:p>
+      <w:pPr>
+        <w:pStyle w:val="ListParagraph"/>
+        <w:ind w:left="420"/>
+        <w:rPr>
+          <w:sz w:val="24"/>
+          <w:szCs w:val="32"/>
+        </w:rPr>
+      </w:pPr>
+      <w:r>
+        <w:rPr>
+          <w:sz w:val="24"/>
+          <w:szCs w:val="32"/>
+        </w:rPr>
+        <w:t xml:space="preserve">from enrollments as e </w:t>
+      </w:r>
+    </w:p>
+    <w:p>
+      <w:pPr>
+        <w:pStyle w:val="ListParagraph"/>
+        <w:ind w:left="420"/>
+        <w:rPr>
+          <w:sz w:val="24"/>
+          <w:szCs w:val="32"/>
+        </w:rPr>
+      </w:pPr>
+      <w:r>
+        <w:rPr>
+          <w:sz w:val="24"/>
+          <w:szCs w:val="32"/>
+        </w:rPr>
+        <w:t xml:space="preserve">join courses as c </w:t>
+      </w:r>
+    </w:p>
+    <w:p>
+      <w:pPr>
+        <w:pStyle w:val="ListParagraph"/>
+        <w:ind w:left="420"/>
+        <w:rPr>
+          <w:sz w:val="24"/>
+          <w:szCs w:val="32"/>
+        </w:rPr>
+      </w:pPr>
+      <w:r>
+        <w:rPr>
+          <w:sz w:val="24"/>
+          <w:szCs w:val="32"/>
+        </w:rPr>
+        <w:t>on e.course_id = c.course_id</w:t>
+      </w:r>
+    </w:p>
+    <w:p>
+      <w:pPr>
+        <w:pStyle w:val="ListParagraph"/>
+        <w:ind w:left="420"/>
+        <w:rPr>
+          <w:sz w:val="24"/>
+          <w:szCs w:val="32"/>
+        </w:rPr>
+      </w:pPr>
+      <w:r>
+        <w:rPr>
+          <w:sz w:val="24"/>
+          <w:szCs w:val="32"/>
+        </w:rPr>
+        <w:t>WHERE c.course_name='Database System';</w:t>
+      </w:r>
+    </w:p>
+    <w:p>
+      <w:pPr>
+        <w:rPr>
+          <w:b/>
+          <w:bCs/>
+          <w:sz w:val="24"/>
+          <w:szCs w:val="32"/>
+          <w:lang w:val="en-US"/>
+        </w:rPr>
+      </w:pPr>
     </w:p>
     <w:sectPr>
       <w:pgSz w:w="11906" w:h="16838"/>
@@ -25,8 +2205,105 @@
 </w:document>
 </file>
 
+<file path=word/numbering.xml><?xml version="1.0" encoding="utf-8"?>
+<w:numbering xmlns:wpc="http://schemas.microsoft.com/office/word/2010/wordprocessingCanvas" xmlns:cx="http://schemas.microsoft.com/office/drawing/2014/chartex" xmlns:cx1="http://schemas.microsoft.com/office/drawing/2015/9/8/chartex" xmlns:cx2="http://schemas.microsoft.com/office/drawing/2015/10/21/chartex" xmlns:cx3="http://schemas.microsoft.com/office/drawing/2016/5/9/chartex" xmlns:cx4="http://schemas.microsoft.com/office/drawing/2016/5/10/chartex" xmlns:cx5="http://schemas.microsoft.com/office/drawing/2016/5/11/chartex" xmlns:cx6="http://schemas.microsoft.com/office/drawing/2016/5/12/chartex" xmlns:cx7="http://schemas.microsoft.com/office/drawing/2016/5/13/chartex" xmlns:cx8="http://schemas.microsoft.com/office/drawing/2016/5/14/chartex" xmlns:mc="http://schemas.openxmlformats.org/markup-compatibility/2006" xmlns:aink="http://schemas.microsoft.com/office/drawing/2016/ink" xmlns:am3d="http://schemas.microsoft.com/office/drawing/2017/model3d" xmlns:o="urn:schemas-microsoft-com:office:office" xmlns:oel="http://schemas.microsoft.com/office/2019/extlst" xmlns:r="http://schemas.openxmlformats.org/officeDocument/2006/relationships" xmlns:m="http://schemas.openxmlformats.org/officeDocument/2006/math" xmlns:v="urn:schemas-microsoft-com:vml" xmlns:wp14="http://schemas.microsoft.com/office/word/2010/wordprocessingDrawing" xmlns:wp="http://schemas.openxmlformats.org/drawingml/2006/wordprocessingDrawing" xmlns:w10="urn:schemas-microsoft-com:office:word" xmlns:w="http://schemas.openxmlformats.org/wordprocessingml/2006/main" xmlns:w14="http://schemas.microsoft.com/office/word/2010/wordml" xmlns:w15="http://schemas.microsoft.com/office/word/2012/wordml" xmlns:w16cex="http://schemas.microsoft.com/office/word/2018/wordml/cex" xmlns:w16cid="http://schemas.microsoft.com/office/word/2016/wordml/cid" xmlns:w16="http://schemas.microsoft.com/office/word/2018/wordml" xmlns:w16du="http://schemas.microsoft.com/office/word/2023/wordml/word16du" xmlns:w16sdtdh="http://schemas.microsoft.com/office/word/2020/wordml/sdtdatahash" xmlns:w16sdtfl="http://schemas.microsoft.com/office/word/2024/wordml/sdtformatlock" xmlns:w16se="http://schemas.microsoft.com/office/word/2015/wordml/symex" xmlns:wpg="http://schemas.microsoft.com/office/word/2010/wordprocessingGroup" xmlns:wpi="http://schemas.microsoft.com/office/word/2010/wordprocessingInk" xmlns:wne="http://schemas.microsoft.com/office/word/2006/wordml" xmlns:wps="http://schemas.microsoft.com/office/word/2010/wordprocessingShape" mc:Ignorable="w14 w15 w16se w16cid w16 w16cex w16sdtdh w16sdtfl w16du wp14">
+  <w:abstractNum w:abstractNumId="0" w15:restartNumberingAfterBreak="0">
+    <w:nsid w:val="24657B7A"/>
+    <w:multiLevelType w:val="hybridMultilevel"/>
+    <w:tmpl w:val="D53CF3D2"/>
+    <w:lvl w:ilvl="0" w:tplc="8026CBEC">
+      <w:start w:val="1"/>
+      <w:numFmt w:val="decimal"/>
+      <w:lvlText w:val="%1."/>
+      <w:lvlJc w:val="left"/>
+      <w:pPr>
+        <w:ind w:left="420" w:hanging="360"/>
+      </w:pPr>
+      <w:rPr>
+        <w:rFonts w:hint="default"/>
+      </w:rPr>
+    </w:lvl>
+    <w:lvl w:ilvl="1" w:tplc="40090019" w:tentative="1">
+      <w:start w:val="1"/>
+      <w:numFmt w:val="lowerLetter"/>
+      <w:lvlText w:val="%2."/>
+      <w:lvlJc w:val="left"/>
+      <w:pPr>
+        <w:ind w:left="1140" w:hanging="360"/>
+      </w:pPr>
+    </w:lvl>
+    <w:lvl w:ilvl="2" w:tplc="4009001B" w:tentative="1">
+      <w:start w:val="1"/>
+      <w:numFmt w:val="lowerRoman"/>
+      <w:lvlText w:val="%3."/>
+      <w:lvlJc w:val="right"/>
+      <w:pPr>
+        <w:ind w:left="1860" w:hanging="180"/>
+      </w:pPr>
+    </w:lvl>
+    <w:lvl w:ilvl="3" w:tplc="4009000F" w:tentative="1">
+      <w:start w:val="1"/>
+      <w:numFmt w:val="decimal"/>
+      <w:lvlText w:val="%4."/>
+      <w:lvlJc w:val="left"/>
+      <w:pPr>
+        <w:ind w:left="2580" w:hanging="360"/>
+      </w:pPr>
+    </w:lvl>
+    <w:lvl w:ilvl="4" w:tplc="40090019" w:tentative="1">
+      <w:start w:val="1"/>
+      <w:numFmt w:val="lowerLetter"/>
+      <w:lvlText w:val="%5."/>
+      <w:lvlJc w:val="left"/>
+      <w:pPr>
+        <w:ind w:left="3300" w:hanging="360"/>
+      </w:pPr>
+    </w:lvl>
+    <w:lvl w:ilvl="5" w:tplc="4009001B" w:tentative="1">
+      <w:start w:val="1"/>
+      <w:numFmt w:val="lowerRoman"/>
+      <w:lvlText w:val="%6."/>
+      <w:lvlJc w:val="right"/>
+      <w:pPr>
+        <w:ind w:left="4020" w:hanging="180"/>
+      </w:pPr>
+    </w:lvl>
+    <w:lvl w:ilvl="6" w:tplc="4009000F" w:tentative="1">
+      <w:start w:val="1"/>
+      <w:numFmt w:val="decimal"/>
+      <w:lvlText w:val="%7."/>
+      <w:lvlJc w:val="left"/>
+      <w:pPr>
+        <w:ind w:left="4740" w:hanging="360"/>
+      </w:pPr>
+    </w:lvl>
+    <w:lvl w:ilvl="7" w:tplc="40090019" w:tentative="1">
+      <w:start w:val="1"/>
+      <w:numFmt w:val="lowerLetter"/>
+      <w:lvlText w:val="%8."/>
+      <w:lvlJc w:val="left"/>
+      <w:pPr>
+        <w:ind w:left="5460" w:hanging="360"/>
+      </w:pPr>
+    </w:lvl>
+    <w:lvl w:ilvl="8" w:tplc="4009001B" w:tentative="1">
+      <w:start w:val="1"/>
+      <w:numFmt w:val="lowerRoman"/>
+      <w:lvlText w:val="%9."/>
+      <w:lvlJc w:val="right"/>
+      <w:pPr>
+        <w:ind w:left="6180" w:hanging="180"/>
+      </w:pPr>
+    </w:lvl>
+  </w:abstractNum>
+  <w:num w:numId="1" w16cid:durableId="849371861">
+    <w:abstractNumId w:val="0"/>
+  </w:num>
+</w:numbering>
+</file>
+
 <file path=word/styles.xml><?xml version="1.0" encoding="utf-8"?>
-<w:styles xmlns:mc="http://schemas.openxmlformats.org/markup-compatibility/2006" xmlns:r="http://schemas.openxmlformats.org/officeDocument/2006/relationships" xmlns:w="http://schemas.openxmlformats.org/wordprocessingml/2006/main" xmlns:w14="http://schemas.microsoft.com/office/word/2010/wordml" xmlns:w15="http://schemas.microsoft.com/office/word/2012/wordml" xmlns:w16cex="http://schemas.microsoft.com/office/word/2018/wordml/cex" xmlns:w16cid="http://schemas.microsoft.com/office/word/2016/wordml/cid" xmlns:w16="http://schemas.microsoft.com/office/word/2018/wordml" xmlns:w16du="http://schemas.microsoft.com/office/word/2023/wordml/word16du" xmlns:w16sdtdh="http://schemas.microsoft.com/office/word/2020/wordml/sdtdatahash" xmlns:w16se="http://schemas.microsoft.com/office/word/2015/wordml/symex" mc:Ignorable="w14 w15 w16se w16cid w16 w16cex w16sdtdh w16du">
+<w:styles xmlns:mc="http://schemas.openxmlformats.org/markup-compatibility/2006" xmlns:r="http://schemas.openxmlformats.org/officeDocument/2006/relationships" xmlns:w="http://schemas.openxmlformats.org/wordprocessingml/2006/main" xmlns:w14="http://schemas.microsoft.com/office/word/2010/wordml" xmlns:w15="http://schemas.microsoft.com/office/word/2012/wordml" xmlns:w16cex="http://schemas.microsoft.com/office/word/2018/wordml/cex" xmlns:w16cid="http://schemas.microsoft.com/office/word/2016/wordml/cid" xmlns:w16="http://schemas.microsoft.com/office/word/2018/wordml" xmlns:w16du="http://schemas.microsoft.com/office/word/2023/wordml/word16du" xmlns:w16sdtdh="http://schemas.microsoft.com/office/word/2020/wordml/sdtdatahash" xmlns:w16sdtfl="http://schemas.microsoft.com/office/word/2024/wordml/sdtformatlock" xmlns:w16se="http://schemas.microsoft.com/office/word/2015/wordml/symex" mc:Ignorable="w14 w15 w16se w16cid w16 w16cex w16sdtdh w16sdtfl w16du">
   <w:docDefaults>
     <w:rPrDefault>
       <w:rPr>
@@ -429,7 +2706,6 @@
   <w:style w:type="character" w:default="1" w:styleId="DefaultParagraphFont">
     <w:name w:val="Default Paragraph Font"/>
     <w:uiPriority w:val="1"/>
-    <w:semiHidden/>
     <w:unhideWhenUsed/>
   </w:style>
   <w:style w:type="table" w:default="1" w:styleId="TableNormal">
@@ -452,6 +2728,17 @@
     <w:uiPriority w:val="99"/>
     <w:semiHidden/>
     <w:unhideWhenUsed/>
+  </w:style>
+  <w:style w:type="paragraph" w:styleId="ListParagraph">
+    <w:name w:val="List Paragraph"/>
+    <w:basedOn w:val="Normal"/>
+    <w:uiPriority w:val="34"/>
+    <w:qFormat/>
+    <w:rsid w:val="00837248"/>
+    <w:pPr>
+      <w:ind w:left="720"/>
+      <w:contextualSpacing/>
+    </w:pPr>
   </w:style>
 </w:styles>
 </file>

</xml_diff>